<commit_message>
Sales Tax from algorithm workbench.
</commit_message>
<xml_diff>
--- a/Chapter 1.docx
+++ b/Chapter 1.docx
@@ -5,238 +5,380 @@
     <w:p>
       <w:pPr>
         <w:pStyle w:val="NoteLevel1"/>
-      </w:pPr>
-      <w:r>
-        <w:t>1.1 Why Program?</w:t>
-      </w:r>
-    </w:p>
-    <w:p>
-      <w:pPr>
-        <w:pStyle w:val="NoteLevel2"/>
-      </w:pPr>
-      <w:r>
-        <w:t>CONCEPT: Computers can do many different jobs because they are programmable.</w:t>
-      </w:r>
-    </w:p>
-    <w:p>
-      <w:pPr>
-        <w:pStyle w:val="NoteLevel2"/>
-      </w:pPr>
-      <w:r>
-        <w:t>Machine specifically designed to follow instructions</w:t>
-      </w:r>
-    </w:p>
-    <w:p>
-      <w:pPr>
-        <w:pStyle w:val="NoteLevel2"/>
-      </w:pPr>
-      <w:r>
-        <w:t xml:space="preserve">Computers are designed to do whatever task their programs, or </w:t>
-      </w:r>
-      <w:r>
+        <w:numPr>
+          <w:ilvl w:val="0"/>
+          <w:numId w:val="0"/>
+        </w:numPr>
         <w:rPr>
+          <w:b/>
           <w:i/>
         </w:rPr>
-        <w:t>software</w:t>
-      </w:r>
-      <w:r>
-        <w:t>, tell them to do.</w:t>
-      </w:r>
-    </w:p>
-    <w:p>
-      <w:pPr>
-        <w:pStyle w:val="NoteLevel2"/>
-      </w:pPr>
-      <w:r>
-        <w:t>Computer programming is an art and a science</w:t>
-      </w:r>
-    </w:p>
-    <w:p>
-      <w:pPr>
-        <w:pStyle w:val="NoteLevel3"/>
-      </w:pPr>
-      <w:r>
-        <w:t>Art:  logical flow, mathematical procedures, appearance of screens, way information is presented to user, etc.</w:t>
-      </w:r>
-    </w:p>
-    <w:p>
-      <w:pPr>
-        <w:pStyle w:val="NoteLevel3"/>
-      </w:pPr>
-      <w:r>
-        <w:t>Scientific: lots of testing, correction, and redesigning</w:t>
-      </w:r>
-    </w:p>
-    <w:p>
-      <w:pPr>
-        <w:pStyle w:val="NoteLevel1"/>
-      </w:pPr>
-      <w:r>
-        <w:t>1.2 Computer Systems: Hardware and Software</w:t>
-      </w:r>
-    </w:p>
-    <w:p>
-      <w:pPr>
-        <w:pStyle w:val="NoteLevel2"/>
-      </w:pPr>
-      <w:r>
-        <w:t>CONCEPT: All computer systems consist of similar hardware devices and software components.</w:t>
-      </w:r>
-    </w:p>
-    <w:p>
-      <w:pPr>
-        <w:pStyle w:val="NoteLevel2"/>
-      </w:pPr>
-      <w:r>
-        <w:t>Hardware</w:t>
-      </w:r>
-    </w:p>
-    <w:p>
-      <w:pPr>
-        <w:pStyle w:val="NoteLevel3"/>
-      </w:pPr>
-      <w:r>
-        <w:t>Physical components of the computer itself</w:t>
-      </w:r>
-    </w:p>
-    <w:p>
-      <w:pPr>
-        <w:pStyle w:val="NoteLevel3"/>
-      </w:pPr>
-      <w:r>
-        <w:t>CPU</w:t>
-      </w:r>
-    </w:p>
-    <w:p>
-      <w:pPr>
-        <w:pStyle w:val="NoteLevel4"/>
-      </w:pPr>
-      <w:r>
-        <w:t>Job is to fetch instructions, follow the instructions, and produce some result.</w:t>
-      </w:r>
-    </w:p>
-    <w:p>
-      <w:pPr>
-        <w:pStyle w:val="NoteLevel4"/>
-      </w:pPr>
-      <w:r>
-        <w:t>Consists of two parts: control unit and the arithmetic and logic unit</w:t>
-      </w:r>
-    </w:p>
-    <w:p>
-      <w:pPr>
-        <w:pStyle w:val="NoteLevel4"/>
-      </w:pPr>
-      <w:r>
-        <w:t>Control unit = coordinates all of the computer’s operations</w:t>
-      </w:r>
-    </w:p>
-    <w:p>
-      <w:pPr>
-        <w:pStyle w:val="NoteLevel4"/>
-      </w:pPr>
-      <w:r>
-        <w:t>Arithmetic and logic unit = performs mathematical operations</w:t>
-      </w:r>
-    </w:p>
-    <w:p>
-      <w:pPr>
-        <w:pStyle w:val="NoteLevel4"/>
-      </w:pPr>
-      <w:r>
-        <w:t>Program = sequence of instructions stored in computer’s memory</w:t>
-      </w:r>
-    </w:p>
-    <w:p>
-      <w:pPr>
-        <w:pStyle w:val="NoteLevel4"/>
-      </w:pPr>
-      <w:r>
-        <w:t>CPU is engaged in process known as fetch/decode/execute cycle when a program runs</w:t>
-      </w:r>
-    </w:p>
-    <w:p>
-      <w:pPr>
-        <w:pStyle w:val="NoteLevel3"/>
-      </w:pPr>
-      <w:r>
-        <w:t>Main Memory</w:t>
-      </w:r>
+      </w:pPr>
+      <w:r>
+        <w:rPr>
+          <w:b/>
+          <w:i/>
+        </w:rPr>
+        <w:t>Algorithm Workbench</w:t>
+      </w:r>
+    </w:p>
+    <w:p>
+      <w:pPr>
+        <w:pStyle w:val="NoteLevel1"/>
+        <w:numPr>
+          <w:ilvl w:val="0"/>
+          <w:numId w:val="0"/>
+        </w:numPr>
+        <w:rPr>
+          <w:b/>
+        </w:rPr>
+      </w:pPr>
+      <w:r>
+        <w:rPr>
+          <w:b/>
+        </w:rPr>
+        <w:t>Available Credit</w:t>
+      </w:r>
+    </w:p>
+    <w:p>
+      <w:pPr>
+        <w:pStyle w:val="NoteLevel1"/>
+        <w:numPr>
+          <w:ilvl w:val="0"/>
+          <w:numId w:val="4"/>
+        </w:numPr>
+      </w:pPr>
+      <w:proofErr w:type="gramStart"/>
+      <w:r>
+        <w:t>enter</w:t>
+      </w:r>
+      <w:proofErr w:type="gramEnd"/>
+      <w:r>
+        <w:t xml:space="preserve"> customer’s maximum credit</w:t>
+      </w:r>
+    </w:p>
+    <w:p>
+      <w:pPr>
+        <w:pStyle w:val="NoteLevel1"/>
+        <w:numPr>
+          <w:ilvl w:val="0"/>
+          <w:numId w:val="4"/>
+        </w:numPr>
+      </w:pPr>
+      <w:proofErr w:type="gramStart"/>
+      <w:r>
+        <w:t>enter</w:t>
+      </w:r>
+      <w:proofErr w:type="gramEnd"/>
+      <w:r>
+        <w:t xml:space="preserve"> amount of credit used by customer</w:t>
+      </w:r>
+    </w:p>
+    <w:p>
+      <w:pPr>
+        <w:pStyle w:val="NoteLevel1"/>
+        <w:numPr>
+          <w:ilvl w:val="0"/>
+          <w:numId w:val="4"/>
+        </w:numPr>
+      </w:pPr>
+      <w:proofErr w:type="gramStart"/>
+      <w:r>
+        <w:t>subtract</w:t>
+      </w:r>
+      <w:proofErr w:type="gramEnd"/>
+      <w:r>
+        <w:t xml:space="preserve"> used credit from maximum credit to get available</w:t>
+      </w:r>
+    </w:p>
+    <w:p>
+      <w:pPr>
+        <w:pStyle w:val="NoteLevel1"/>
+        <w:numPr>
+          <w:ilvl w:val="0"/>
+          <w:numId w:val="4"/>
+        </w:numPr>
+      </w:pPr>
+      <w:proofErr w:type="gramStart"/>
+      <w:r>
+        <w:t>show</w:t>
+      </w:r>
+      <w:proofErr w:type="gramEnd"/>
+      <w:r>
+        <w:t xml:space="preserve"> available credit</w:t>
+      </w:r>
+    </w:p>
+    <w:p>
+      <w:pPr>
+        <w:pStyle w:val="NoteLevel1"/>
+        <w:numPr>
+          <w:ilvl w:val="0"/>
+          <w:numId w:val="4"/>
+        </w:numPr>
+      </w:pPr>
+      <w:r>
+        <w:t>NOTE: error check</w:t>
+      </w:r>
+    </w:p>
+    <w:p>
+      <w:pPr>
+        <w:pStyle w:val="NoteLevel1"/>
+        <w:numPr>
+          <w:ilvl w:val="0"/>
+          <w:numId w:val="0"/>
+        </w:numPr>
+        <w:ind w:left="360"/>
+      </w:pPr>
+    </w:p>
+    <w:p>
+      <w:pPr>
+        <w:pStyle w:val="NoteLevel1"/>
+        <w:numPr>
+          <w:ilvl w:val="0"/>
+          <w:numId w:val="0"/>
+        </w:numPr>
+        <w:rPr>
+          <w:b/>
+        </w:rPr>
+      </w:pPr>
+      <w:r>
+        <w:rPr>
+          <w:b/>
+        </w:rPr>
+        <w:t>Sales Tax</w:t>
+      </w:r>
+    </w:p>
+    <w:p>
+      <w:pPr>
+        <w:pStyle w:val="NoteLevel1"/>
+        <w:numPr>
+          <w:ilvl w:val="0"/>
+          <w:numId w:val="4"/>
+        </w:numPr>
+      </w:pPr>
+      <w:proofErr w:type="gramStart"/>
+      <w:r>
+        <w:t>enter</w:t>
+      </w:r>
+      <w:proofErr w:type="gramEnd"/>
+      <w:r>
+        <w:t xml:space="preserve"> retail of item being purchased</w:t>
+      </w:r>
+    </w:p>
+    <w:p>
+      <w:pPr>
+        <w:pStyle w:val="NoteLevel1"/>
+        <w:numPr>
+          <w:ilvl w:val="0"/>
+          <w:numId w:val="4"/>
+        </w:numPr>
+      </w:pPr>
+      <w:proofErr w:type="gramStart"/>
+      <w:r>
+        <w:t>enter</w:t>
+      </w:r>
+      <w:proofErr w:type="gramEnd"/>
+      <w:r>
+        <w:t xml:space="preserve"> sales tax rate</w:t>
+      </w:r>
+    </w:p>
+    <w:p>
+      <w:pPr>
+        <w:pStyle w:val="NoteLevel1"/>
+        <w:numPr>
+          <w:ilvl w:val="0"/>
+          <w:numId w:val="4"/>
+        </w:numPr>
+      </w:pPr>
+      <w:proofErr w:type="gramStart"/>
+      <w:r>
+        <w:t>calculate</w:t>
+      </w:r>
+      <w:proofErr w:type="gramEnd"/>
+      <w:r>
+        <w:t xml:space="preserve"> sales tax for the sale</w:t>
+      </w:r>
+    </w:p>
+    <w:p>
+      <w:pPr>
+        <w:pStyle w:val="NoteLevel1"/>
+        <w:numPr>
+          <w:ilvl w:val="0"/>
+          <w:numId w:val="4"/>
+        </w:numPr>
+      </w:pPr>
+      <w:proofErr w:type="gramStart"/>
+      <w:r>
+        <w:t>total</w:t>
+      </w:r>
+      <w:proofErr w:type="gramEnd"/>
+      <w:r>
+        <w:t xml:space="preserve"> of the sale</w:t>
+      </w:r>
+    </w:p>
+    <w:p>
+      <w:pPr>
+        <w:pStyle w:val="NoteLevel1"/>
+        <w:numPr>
+          <w:ilvl w:val="0"/>
+          <w:numId w:val="4"/>
+        </w:numPr>
+      </w:pPr>
+      <w:proofErr w:type="gramStart"/>
+      <w:r>
+        <w:t>show</w:t>
+      </w:r>
+      <w:proofErr w:type="gramEnd"/>
+      <w:r>
+        <w:t xml:space="preserve"> total of the sale</w:t>
+      </w:r>
+    </w:p>
+    <w:p>
+      <w:pPr>
+        <w:pStyle w:val="NoteLevel1"/>
+        <w:numPr>
+          <w:ilvl w:val="0"/>
+          <w:numId w:val="0"/>
+        </w:numPr>
+        <w:ind w:left="360"/>
+      </w:pPr>
       <w:bookmarkStart w:id="0" w:name="_GoBack"/>
       <w:bookmarkEnd w:id="0"/>
     </w:p>
     <w:p>
       <w:pPr>
-        <w:pStyle w:val="NoteLevel3"/>
-      </w:pPr>
-      <w:r>
-        <w:t>Secondary Storage Devices</w:t>
-      </w:r>
-    </w:p>
-    <w:p>
-      <w:pPr>
-        <w:pStyle w:val="NoteLevel3"/>
-      </w:pPr>
-      <w:r>
-        <w:t>Input Devices</w:t>
-      </w:r>
-    </w:p>
-    <w:p>
-      <w:pPr>
-        <w:pStyle w:val="NoteLevel3"/>
-      </w:pPr>
-      <w:r>
-        <w:t>Output Devices</w:t>
-      </w:r>
-    </w:p>
-    <w:p>
-      <w:pPr>
-        <w:pStyle w:val="NoteLevel2"/>
-      </w:pPr>
-      <w:r>
-        <w:t>Software</w:t>
-      </w:r>
-    </w:p>
-    <w:p>
-      <w:pPr>
-        <w:pStyle w:val="NoteLevel1"/>
-      </w:pPr>
-      <w:r>
-        <w:t>1.3 Programs and Programming Languages</w:t>
-      </w:r>
-    </w:p>
-    <w:p>
-      <w:pPr>
-        <w:pStyle w:val="NoteLevel1"/>
-      </w:pPr>
-      <w:r>
-        <w:t>1.4 What is a Program Made of?</w:t>
-      </w:r>
-    </w:p>
-    <w:p>
-      <w:pPr>
-        <w:pStyle w:val="NoteLevel1"/>
-      </w:pPr>
-      <w:r>
-        <w:lastRenderedPageBreak/>
-        <w:t>1.5 Input, Processing, and Output</w:t>
-      </w:r>
-    </w:p>
-    <w:p>
-      <w:pPr>
-        <w:pStyle w:val="NoteLevel1"/>
-      </w:pPr>
-      <w:r>
-        <w:t>1.6 The Programming Process</w:t>
-      </w:r>
-    </w:p>
-    <w:p>
-      <w:pPr>
-        <w:pStyle w:val="NoteLevel1"/>
-      </w:pPr>
-      <w:r>
-        <w:t>1.7 Procedural and Object-Oriented Programming</w:t>
-      </w:r>
+        <w:pStyle w:val="NoteLevel1"/>
+        <w:numPr>
+          <w:ilvl w:val="0"/>
+          <w:numId w:val="0"/>
+        </w:numPr>
+        <w:rPr>
+          <w:b/>
+        </w:rPr>
+      </w:pPr>
+      <w:r>
+        <w:rPr>
+          <w:b/>
+        </w:rPr>
+        <w:t>Account Balance</w:t>
+      </w:r>
+    </w:p>
+    <w:p>
+      <w:pPr>
+        <w:pStyle w:val="NoteLevel1"/>
+        <w:numPr>
+          <w:ilvl w:val="0"/>
+          <w:numId w:val="4"/>
+        </w:numPr>
+      </w:pPr>
+      <w:proofErr w:type="gramStart"/>
+      <w:r>
+        <w:t>enter</w:t>
+      </w:r>
+      <w:proofErr w:type="gramEnd"/>
+      <w:r>
+        <w:t xml:space="preserve"> starting balance</w:t>
+      </w:r>
+    </w:p>
+    <w:p>
+      <w:pPr>
+        <w:pStyle w:val="NoteLevel1"/>
+        <w:numPr>
+          <w:ilvl w:val="0"/>
+          <w:numId w:val="4"/>
+        </w:numPr>
+      </w:pPr>
+      <w:proofErr w:type="gramStart"/>
+      <w:r>
+        <w:t>enter</w:t>
+      </w:r>
+      <w:proofErr w:type="gramEnd"/>
+      <w:r>
+        <w:t xml:space="preserve"> total amount of deposits</w:t>
+      </w:r>
+    </w:p>
+    <w:p>
+      <w:pPr>
+        <w:pStyle w:val="NoteLevel1"/>
+        <w:numPr>
+          <w:ilvl w:val="0"/>
+          <w:numId w:val="4"/>
+        </w:numPr>
+      </w:pPr>
+      <w:proofErr w:type="gramStart"/>
+      <w:r>
+        <w:t>enter</w:t>
+      </w:r>
+      <w:proofErr w:type="gramEnd"/>
+      <w:r>
+        <w:t xml:space="preserve"> total amount of withdrawals</w:t>
+      </w:r>
+    </w:p>
+    <w:p>
+      <w:pPr>
+        <w:pStyle w:val="NoteLevel1"/>
+        <w:numPr>
+          <w:ilvl w:val="0"/>
+          <w:numId w:val="4"/>
+        </w:numPr>
+      </w:pPr>
+      <w:proofErr w:type="gramStart"/>
+      <w:r>
+        <w:t>enter</w:t>
+      </w:r>
+      <w:proofErr w:type="gramEnd"/>
+      <w:r>
+        <w:t xml:space="preserve"> the monthly interest rate</w:t>
+      </w:r>
+    </w:p>
+    <w:p>
+      <w:pPr>
+        <w:pStyle w:val="NoteLevel1"/>
+        <w:numPr>
+          <w:ilvl w:val="0"/>
+          <w:numId w:val="4"/>
+        </w:numPr>
+      </w:pPr>
+      <w:proofErr w:type="gramStart"/>
+      <w:r>
+        <w:t>show</w:t>
+      </w:r>
+      <w:proofErr w:type="gramEnd"/>
+      <w:r>
+        <w:t xml:space="preserve"> ending balance</w:t>
+      </w:r>
+    </w:p>
+    <w:p>
+      <w:pPr>
+        <w:pStyle w:val="NoteLevel1"/>
+        <w:numPr>
+          <w:ilvl w:val="0"/>
+          <w:numId w:val="4"/>
+        </w:numPr>
+      </w:pPr>
+      <w:r>
+        <w:t>NOTE: error check</w:t>
+      </w:r>
+    </w:p>
+    <w:p>
+      <w:pPr>
+        <w:pStyle w:val="NoteLevel1"/>
+        <w:numPr>
+          <w:ilvl w:val="0"/>
+          <w:numId w:val="0"/>
+        </w:numPr>
+        <w:ind w:left="360"/>
+      </w:pPr>
+    </w:p>
+    <w:p>
+      <w:pPr>
+        <w:pStyle w:val="NoteLevel1"/>
+        <w:numPr>
+          <w:ilvl w:val="0"/>
+          <w:numId w:val="0"/>
+        </w:numPr>
+        <w:ind w:left="360"/>
+      </w:pPr>
     </w:p>
     <w:p>
       <w:pPr>
@@ -693,8 +835,308 @@
       </w:rPr>
     </w:lvl>
   </w:abstractNum>
+  <w:abstractNum w:abstractNumId="1">
+    <w:nsid w:val="1A89295B"/>
+    <w:multiLevelType w:val="hybridMultilevel"/>
+    <w:tmpl w:val="5C8CF6B6"/>
+    <w:lvl w:ilvl="0" w:tplc="2688A82E">
+      <w:start w:val="1"/>
+      <w:numFmt w:val="upperRoman"/>
+      <w:lvlText w:val="%1."/>
+      <w:lvlJc w:val="left"/>
+      <w:pPr>
+        <w:ind w:left="360" w:firstLine="0"/>
+      </w:pPr>
+      <w:rPr>
+        <w:rFonts w:hint="default"/>
+      </w:rPr>
+    </w:lvl>
+    <w:lvl w:ilvl="1" w:tplc="04090019">
+      <w:start w:val="1"/>
+      <w:numFmt w:val="lowerLetter"/>
+      <w:lvlText w:val="%2."/>
+      <w:lvlJc w:val="left"/>
+      <w:pPr>
+        <w:ind w:left="1440" w:hanging="360"/>
+      </w:pPr>
+    </w:lvl>
+    <w:lvl w:ilvl="2" w:tplc="0409001B" w:tentative="1">
+      <w:start w:val="1"/>
+      <w:numFmt w:val="lowerRoman"/>
+      <w:lvlText w:val="%3."/>
+      <w:lvlJc w:val="right"/>
+      <w:pPr>
+        <w:ind w:left="2160" w:hanging="180"/>
+      </w:pPr>
+    </w:lvl>
+    <w:lvl w:ilvl="3" w:tplc="0409000F" w:tentative="1">
+      <w:start w:val="1"/>
+      <w:numFmt w:val="decimal"/>
+      <w:lvlText w:val="%4."/>
+      <w:lvlJc w:val="left"/>
+      <w:pPr>
+        <w:ind w:left="2880" w:hanging="360"/>
+      </w:pPr>
+    </w:lvl>
+    <w:lvl w:ilvl="4" w:tplc="04090019" w:tentative="1">
+      <w:start w:val="1"/>
+      <w:numFmt w:val="lowerLetter"/>
+      <w:lvlText w:val="%5."/>
+      <w:lvlJc w:val="left"/>
+      <w:pPr>
+        <w:ind w:left="3600" w:hanging="360"/>
+      </w:pPr>
+    </w:lvl>
+    <w:lvl w:ilvl="5" w:tplc="0409001B" w:tentative="1">
+      <w:start w:val="1"/>
+      <w:numFmt w:val="lowerRoman"/>
+      <w:lvlText w:val="%6."/>
+      <w:lvlJc w:val="right"/>
+      <w:pPr>
+        <w:ind w:left="4320" w:hanging="180"/>
+      </w:pPr>
+    </w:lvl>
+    <w:lvl w:ilvl="6" w:tplc="0409000F" w:tentative="1">
+      <w:start w:val="1"/>
+      <w:numFmt w:val="decimal"/>
+      <w:lvlText w:val="%7."/>
+      <w:lvlJc w:val="left"/>
+      <w:pPr>
+        <w:ind w:left="5040" w:hanging="360"/>
+      </w:pPr>
+    </w:lvl>
+    <w:lvl w:ilvl="7" w:tplc="04090019" w:tentative="1">
+      <w:start w:val="1"/>
+      <w:numFmt w:val="lowerLetter"/>
+      <w:lvlText w:val="%8."/>
+      <w:lvlJc w:val="left"/>
+      <w:pPr>
+        <w:ind w:left="5760" w:hanging="360"/>
+      </w:pPr>
+    </w:lvl>
+    <w:lvl w:ilvl="8" w:tplc="0409001B" w:tentative="1">
+      <w:start w:val="1"/>
+      <w:numFmt w:val="lowerRoman"/>
+      <w:lvlText w:val="%9."/>
+      <w:lvlJc w:val="right"/>
+      <w:pPr>
+        <w:ind w:left="6480" w:hanging="180"/>
+      </w:pPr>
+    </w:lvl>
+  </w:abstractNum>
+  <w:abstractNum w:abstractNumId="2">
+    <w:nsid w:val="1D82495F"/>
+    <w:multiLevelType w:val="hybridMultilevel"/>
+    <w:tmpl w:val="6D7E0AC4"/>
+    <w:lvl w:ilvl="0" w:tplc="C436C118">
+      <w:start w:val="3"/>
+      <w:numFmt w:val="bullet"/>
+      <w:lvlText w:val="-"/>
+      <w:lvlJc w:val="left"/>
+      <w:pPr>
+        <w:ind w:left="360" w:firstLine="0"/>
+      </w:pPr>
+      <w:rPr>
+        <w:rFonts w:ascii="Verdana" w:eastAsiaTheme="minorEastAsia" w:hAnsi="Verdana" w:cstheme="minorBidi" w:hint="default"/>
+      </w:rPr>
+    </w:lvl>
+    <w:lvl w:ilvl="1" w:tplc="04090003" w:tentative="1">
+      <w:start w:val="1"/>
+      <w:numFmt w:val="bullet"/>
+      <w:lvlText w:val="o"/>
+      <w:lvlJc w:val="left"/>
+      <w:pPr>
+        <w:ind w:left="1440" w:hanging="360"/>
+      </w:pPr>
+      <w:rPr>
+        <w:rFonts w:ascii="Courier New" w:hAnsi="Courier New" w:hint="default"/>
+      </w:rPr>
+    </w:lvl>
+    <w:lvl w:ilvl="2" w:tplc="04090005" w:tentative="1">
+      <w:start w:val="1"/>
+      <w:numFmt w:val="bullet"/>
+      <w:lvlText w:val=""/>
+      <w:lvlJc w:val="left"/>
+      <w:pPr>
+        <w:ind w:left="2160" w:hanging="360"/>
+      </w:pPr>
+      <w:rPr>
+        <w:rFonts w:ascii="Wingdings" w:hAnsi="Wingdings" w:hint="default"/>
+      </w:rPr>
+    </w:lvl>
+    <w:lvl w:ilvl="3" w:tplc="04090001" w:tentative="1">
+      <w:start w:val="1"/>
+      <w:numFmt w:val="bullet"/>
+      <w:lvlText w:val=""/>
+      <w:lvlJc w:val="left"/>
+      <w:pPr>
+        <w:ind w:left="2880" w:hanging="360"/>
+      </w:pPr>
+      <w:rPr>
+        <w:rFonts w:ascii="Symbol" w:hAnsi="Symbol" w:hint="default"/>
+      </w:rPr>
+    </w:lvl>
+    <w:lvl w:ilvl="4" w:tplc="04090003" w:tentative="1">
+      <w:start w:val="1"/>
+      <w:numFmt w:val="bullet"/>
+      <w:lvlText w:val="o"/>
+      <w:lvlJc w:val="left"/>
+      <w:pPr>
+        <w:ind w:left="3600" w:hanging="360"/>
+      </w:pPr>
+      <w:rPr>
+        <w:rFonts w:ascii="Courier New" w:hAnsi="Courier New" w:hint="default"/>
+      </w:rPr>
+    </w:lvl>
+    <w:lvl w:ilvl="5" w:tplc="04090005" w:tentative="1">
+      <w:start w:val="1"/>
+      <w:numFmt w:val="bullet"/>
+      <w:lvlText w:val=""/>
+      <w:lvlJc w:val="left"/>
+      <w:pPr>
+        <w:ind w:left="4320" w:hanging="360"/>
+      </w:pPr>
+      <w:rPr>
+        <w:rFonts w:ascii="Wingdings" w:hAnsi="Wingdings" w:hint="default"/>
+      </w:rPr>
+    </w:lvl>
+    <w:lvl w:ilvl="6" w:tplc="04090001" w:tentative="1">
+      <w:start w:val="1"/>
+      <w:numFmt w:val="bullet"/>
+      <w:lvlText w:val=""/>
+      <w:lvlJc w:val="left"/>
+      <w:pPr>
+        <w:ind w:left="5040" w:hanging="360"/>
+      </w:pPr>
+      <w:rPr>
+        <w:rFonts w:ascii="Symbol" w:hAnsi="Symbol" w:hint="default"/>
+      </w:rPr>
+    </w:lvl>
+    <w:lvl w:ilvl="7" w:tplc="04090003" w:tentative="1">
+      <w:start w:val="1"/>
+      <w:numFmt w:val="bullet"/>
+      <w:lvlText w:val="o"/>
+      <w:lvlJc w:val="left"/>
+      <w:pPr>
+        <w:ind w:left="5760" w:hanging="360"/>
+      </w:pPr>
+      <w:rPr>
+        <w:rFonts w:ascii="Courier New" w:hAnsi="Courier New" w:hint="default"/>
+      </w:rPr>
+    </w:lvl>
+    <w:lvl w:ilvl="8" w:tplc="04090005" w:tentative="1">
+      <w:start w:val="1"/>
+      <w:numFmt w:val="bullet"/>
+      <w:lvlText w:val=""/>
+      <w:lvlJc w:val="left"/>
+      <w:pPr>
+        <w:ind w:left="6480" w:hanging="360"/>
+      </w:pPr>
+      <w:rPr>
+        <w:rFonts w:ascii="Wingdings" w:hAnsi="Wingdings" w:hint="default"/>
+      </w:rPr>
+    </w:lvl>
+  </w:abstractNum>
+  <w:abstractNum w:abstractNumId="3">
+    <w:nsid w:val="59C11395"/>
+    <w:multiLevelType w:val="hybridMultilevel"/>
+    <w:tmpl w:val="E2D829D4"/>
+    <w:lvl w:ilvl="0" w:tplc="C6147548">
+      <w:start w:val="1"/>
+      <w:numFmt w:val="decimal"/>
+      <w:lvlText w:val="%1."/>
+      <w:lvlJc w:val="left"/>
+      <w:pPr>
+        <w:ind w:left="360" w:firstLine="0"/>
+      </w:pPr>
+      <w:rPr>
+        <w:rFonts w:hint="default"/>
+      </w:rPr>
+    </w:lvl>
+    <w:lvl w:ilvl="1" w:tplc="04090019" w:tentative="1">
+      <w:start w:val="1"/>
+      <w:numFmt w:val="lowerLetter"/>
+      <w:lvlText w:val="%2."/>
+      <w:lvlJc w:val="left"/>
+      <w:pPr>
+        <w:ind w:left="1440" w:hanging="360"/>
+      </w:pPr>
+    </w:lvl>
+    <w:lvl w:ilvl="2" w:tplc="0409001B" w:tentative="1">
+      <w:start w:val="1"/>
+      <w:numFmt w:val="lowerRoman"/>
+      <w:lvlText w:val="%3."/>
+      <w:lvlJc w:val="right"/>
+      <w:pPr>
+        <w:ind w:left="2160" w:hanging="180"/>
+      </w:pPr>
+    </w:lvl>
+    <w:lvl w:ilvl="3" w:tplc="0409000F" w:tentative="1">
+      <w:start w:val="1"/>
+      <w:numFmt w:val="decimal"/>
+      <w:lvlText w:val="%4."/>
+      <w:lvlJc w:val="left"/>
+      <w:pPr>
+        <w:ind w:left="2880" w:hanging="360"/>
+      </w:pPr>
+    </w:lvl>
+    <w:lvl w:ilvl="4" w:tplc="04090019" w:tentative="1">
+      <w:start w:val="1"/>
+      <w:numFmt w:val="lowerLetter"/>
+      <w:lvlText w:val="%5."/>
+      <w:lvlJc w:val="left"/>
+      <w:pPr>
+        <w:ind w:left="3600" w:hanging="360"/>
+      </w:pPr>
+    </w:lvl>
+    <w:lvl w:ilvl="5" w:tplc="0409001B" w:tentative="1">
+      <w:start w:val="1"/>
+      <w:numFmt w:val="lowerRoman"/>
+      <w:lvlText w:val="%6."/>
+      <w:lvlJc w:val="right"/>
+      <w:pPr>
+        <w:ind w:left="4320" w:hanging="180"/>
+      </w:pPr>
+    </w:lvl>
+    <w:lvl w:ilvl="6" w:tplc="0409000F" w:tentative="1">
+      <w:start w:val="1"/>
+      <w:numFmt w:val="decimal"/>
+      <w:lvlText w:val="%7."/>
+      <w:lvlJc w:val="left"/>
+      <w:pPr>
+        <w:ind w:left="5040" w:hanging="360"/>
+      </w:pPr>
+    </w:lvl>
+    <w:lvl w:ilvl="7" w:tplc="04090019" w:tentative="1">
+      <w:start w:val="1"/>
+      <w:numFmt w:val="lowerLetter"/>
+      <w:lvlText w:val="%8."/>
+      <w:lvlJc w:val="left"/>
+      <w:pPr>
+        <w:ind w:left="5760" w:hanging="360"/>
+      </w:pPr>
+    </w:lvl>
+    <w:lvl w:ilvl="8" w:tplc="0409001B" w:tentative="1">
+      <w:start w:val="1"/>
+      <w:numFmt w:val="lowerRoman"/>
+      <w:lvlText w:val="%9."/>
+      <w:lvlJc w:val="right"/>
+      <w:pPr>
+        <w:ind w:left="6480" w:hanging="180"/>
+      </w:pPr>
+    </w:lvl>
+  </w:abstractNum>
   <w:num w:numId="1">
     <w:abstractNumId w:val="0"/>
+  </w:num>
+  <w:num w:numId="2">
+    <w:abstractNumId w:val="3"/>
+  </w:num>
+  <w:num w:numId="3">
+    <w:abstractNumId w:val="1"/>
+  </w:num>
+  <w:num w:numId="4">
+    <w:abstractNumId w:val="2"/>
   </w:num>
 </w:numbering>
 </file>

</xml_diff>